<commit_message>
21-10 End of Work
</commit_message>
<xml_diff>
--- a/Seminar, AddParts CV/Задание 2.docx
+++ b/Seminar, AddParts CV/Задание 2.docx
@@ -4,7 +4,7 @@
   <w:body>
     <w:p>
       <w:pPr>
-        <w:pStyle w:val="Heading1"/>
+        <w:pStyle w:val="1"/>
         <w:jc w:val="center"/>
         <w:rPr>
           <w:rFonts w:ascii="Verdana" w:hAnsi="Verdana"/>
@@ -22,7 +22,17 @@
           <w:sz w:val="28"/>
           <w:szCs w:val="28"/>
         </w:rPr>
-        <w:t>Задание 2. Фотоколлажи</w:t>
+        <w:t>Задание 1</w:t>
+      </w:r>
+      <w:r>
+        <w:rPr>
+          <w:rFonts w:ascii="Verdana" w:hAnsi="Verdana"/>
+          <w:bCs w:val="0"/>
+          <w:color w:val="606060"/>
+          <w:sz w:val="28"/>
+          <w:szCs w:val="28"/>
+        </w:rPr>
+        <w:t>. Фотоколлажи</w:t>
       </w:r>
     </w:p>
     <w:p>
@@ -74,8 +84,20 @@
           <w:szCs w:val="18"/>
           <w:lang w:eastAsia="ru-RU"/>
         </w:rPr>
-        <w:t>Задача автоматического построения панорам в последнее время успешно решается методами компьютерного зрения. Появляются специализированные сервисы и приложения, например</w:t>
-      </w:r>
+        <w:t xml:space="preserve">Задача автоматического построения панорам в последнее время успешно решается методами компьютерного зрения. Появляются специализированные сервисы и приложения, </w:t>
+      </w:r>
+      <w:proofErr w:type="gramStart"/>
+      <w:r>
+        <w:rPr>
+          <w:rFonts w:ascii="Verdana" w:eastAsia="Times New Roman" w:hAnsi="Verdana" w:cs="Times New Roman"/>
+          <w:color w:val="2A2A2A"/>
+          <w:sz w:val="18"/>
+          <w:szCs w:val="18"/>
+          <w:lang w:eastAsia="ru-RU"/>
+        </w:rPr>
+        <w:t>например</w:t>
+      </w:r>
+      <w:proofErr w:type="gramEnd"/>
       <w:r>
         <w:rPr>
           <w:rFonts w:ascii="Verdana" w:eastAsia="Times New Roman" w:hAnsi="Verdana" w:cs="Times New Roman"/>
@@ -87,6 +109,7 @@
         <w:t xml:space="preserve"> </w:t>
       </w:r>
       <w:hyperlink r:id="rId6" w:history="1">
+        <w:proofErr w:type="spellStart"/>
         <w:r>
           <w:rPr>
             <w:rFonts w:ascii="Verdana" w:eastAsia="Times New Roman" w:hAnsi="Verdana" w:cs="Times New Roman"/>
@@ -99,6 +122,7 @@
           </w:rPr>
           <w:t>photosynth</w:t>
         </w:r>
+        <w:proofErr w:type="spellEnd"/>
       </w:hyperlink>
       <w:r>
         <w:rPr>
@@ -131,6 +155,7 @@
         <w:t xml:space="preserve"> </w:t>
       </w:r>
       <w:hyperlink r:id="rId7" w:history="1">
+        <w:proofErr w:type="spellStart"/>
         <w:r>
           <w:rPr>
             <w:rFonts w:ascii="Verdana" w:eastAsia="Times New Roman" w:hAnsi="Verdana" w:cs="Times New Roman"/>
@@ -143,6 +168,7 @@
           </w:rPr>
           <w:t>autostitch</w:t>
         </w:r>
+        <w:proofErr w:type="spellEnd"/>
       </w:hyperlink>
       <w:r>
         <w:rPr>
@@ -230,7 +256,29 @@
           <w:szCs w:val="18"/>
           <w:lang w:eastAsia="ru-RU"/>
         </w:rPr>
-        <w:t>После составления панорамы происходит попытка выровнять разные её части, чтобы панорама визуально смотрелась целостной. Для этого используются методы блендинга, основанные на пирамидах изображений и смешивании изображений на разных частотах</w:t>
+        <w:t xml:space="preserve">После составления панорамы происходит попытка выровнять разные её части, чтобы панорама визуально смотрелась целостной. Для этого используются методы </w:t>
+      </w:r>
+      <w:proofErr w:type="spellStart"/>
+      <w:r>
+        <w:rPr>
+          <w:rFonts w:ascii="Verdana" w:eastAsia="Times New Roman" w:hAnsi="Verdana" w:cs="Times New Roman"/>
+          <w:color w:val="2A2A2A"/>
+          <w:sz w:val="18"/>
+          <w:szCs w:val="18"/>
+          <w:lang w:eastAsia="ru-RU"/>
+        </w:rPr>
+        <w:t>блендинга</w:t>
+      </w:r>
+      <w:proofErr w:type="spellEnd"/>
+      <w:r>
+        <w:rPr>
+          <w:rFonts w:ascii="Verdana" w:eastAsia="Times New Roman" w:hAnsi="Verdana" w:cs="Times New Roman"/>
+          <w:color w:val="2A2A2A"/>
+          <w:sz w:val="18"/>
+          <w:szCs w:val="18"/>
+          <w:lang w:eastAsia="ru-RU"/>
+        </w:rPr>
+        <w:t>, основанные на пирамидах изображений и смешивании изображений на разных частотах</w:t>
       </w:r>
     </w:p>
     <w:p>
@@ -282,7 +330,29 @@
           <w:szCs w:val="18"/>
           <w:lang w:eastAsia="ru-RU"/>
         </w:rPr>
-        <w:t>Реализовать алгоритм сшивки и блендинга набора выровненных изображений одной панорамы.</w:t>
+        <w:t xml:space="preserve">Реализовать алгоритм сшивки и </w:t>
+      </w:r>
+      <w:proofErr w:type="spellStart"/>
+      <w:r>
+        <w:rPr>
+          <w:rFonts w:ascii="Verdana" w:eastAsia="Times New Roman" w:hAnsi="Verdana" w:cs="Times New Roman"/>
+          <w:color w:val="2A2A2A"/>
+          <w:sz w:val="18"/>
+          <w:szCs w:val="18"/>
+          <w:lang w:eastAsia="ru-RU"/>
+        </w:rPr>
+        <w:t>блендинга</w:t>
+      </w:r>
+      <w:proofErr w:type="spellEnd"/>
+      <w:r>
+        <w:rPr>
+          <w:rFonts w:ascii="Verdana" w:eastAsia="Times New Roman" w:hAnsi="Verdana" w:cs="Times New Roman"/>
+          <w:color w:val="2A2A2A"/>
+          <w:sz w:val="18"/>
+          <w:szCs w:val="18"/>
+          <w:lang w:eastAsia="ru-RU"/>
+        </w:rPr>
+        <w:t xml:space="preserve"> набора выровненных изображений одной панорамы.</w:t>
       </w:r>
     </w:p>
     <w:p>
@@ -361,7 +431,29 @@
           <w:szCs w:val="18"/>
           <w:lang w:eastAsia="ru-RU"/>
         </w:rPr>
-        <w:t>После получения оптимальной разметки на финальном изображении нужно применить алгоритм блендинга, основанного на пирамидах лапласиан. Его лучше всего применять для каждого изображения-лоскутка панорамы в отдельности, смешивая его с его окружением на полученной панораме</w:t>
+        <w:t xml:space="preserve">После получения оптимальной разметки на финальном изображении нужно применить алгоритм </w:t>
+      </w:r>
+      <w:proofErr w:type="spellStart"/>
+      <w:r>
+        <w:rPr>
+          <w:rFonts w:ascii="Verdana" w:eastAsia="Times New Roman" w:hAnsi="Verdana" w:cs="Times New Roman"/>
+          <w:color w:val="2A2A2A"/>
+          <w:sz w:val="18"/>
+          <w:szCs w:val="18"/>
+          <w:lang w:eastAsia="ru-RU"/>
+        </w:rPr>
+        <w:t>блендинга</w:t>
+      </w:r>
+      <w:proofErr w:type="spellEnd"/>
+      <w:r>
+        <w:rPr>
+          <w:rFonts w:ascii="Verdana" w:eastAsia="Times New Roman" w:hAnsi="Verdana" w:cs="Times New Roman"/>
+          <w:color w:val="2A2A2A"/>
+          <w:sz w:val="18"/>
+          <w:szCs w:val="18"/>
+          <w:lang w:eastAsia="ru-RU"/>
+        </w:rPr>
+        <w:t>, основанного на пирамидах лапласиан. Его лучше всего применять для каждого изображения-лоскутка панорамы в отдельности, смешивая его с его окружением на полученной панораме</w:t>
       </w:r>
     </w:p>
     <w:p>
@@ -413,7 +505,132 @@
           <w:szCs w:val="18"/>
           <w:lang w:eastAsia="ru-RU"/>
         </w:rPr>
-        <w:t xml:space="preserve">Алгоритм должен быть реализован в виде функции на MATLAB со следующей сигнатурой </w:t>
+        <w:t>Алгоритм должен быть реа</w:t>
+      </w:r>
+      <w:r>
+        <w:rPr>
+          <w:rFonts w:ascii="Verdana" w:eastAsia="Times New Roman" w:hAnsi="Verdana" w:cs="Times New Roman"/>
+          <w:color w:val="2A2A2A"/>
+          <w:sz w:val="18"/>
+          <w:szCs w:val="18"/>
+          <w:lang w:eastAsia="ru-RU"/>
+        </w:rPr>
+        <w:t xml:space="preserve">лизован в виде функции на </w:t>
+      </w:r>
+      <w:r>
+        <w:rPr>
+          <w:rFonts w:ascii="Verdana" w:eastAsia="Times New Roman" w:hAnsi="Verdana" w:cs="Times New Roman"/>
+          <w:color w:val="2A2A2A"/>
+          <w:sz w:val="18"/>
+          <w:szCs w:val="18"/>
+          <w:lang w:val="en-US" w:eastAsia="ru-RU"/>
+        </w:rPr>
+        <w:t>Python</w:t>
+      </w:r>
+      <w:r>
+        <w:rPr>
+          <w:rFonts w:ascii="Verdana" w:eastAsia="Times New Roman" w:hAnsi="Verdana" w:cs="Times New Roman"/>
+          <w:color w:val="2A2A2A"/>
+          <w:sz w:val="18"/>
+          <w:szCs w:val="18"/>
+          <w:lang w:eastAsia="ru-RU"/>
+        </w:rPr>
+        <w:t xml:space="preserve"> со следующей сигнатурой </w:t>
+      </w:r>
+      <w:proofErr w:type="spellStart"/>
+      <w:r>
+        <w:rPr>
+          <w:rFonts w:ascii="Verdana" w:eastAsia="Times New Roman" w:hAnsi="Verdana" w:cs="Times New Roman"/>
+          <w:i/>
+          <w:color w:val="2A2A2A"/>
+          <w:sz w:val="18"/>
+          <w:szCs w:val="18"/>
+          <w:lang w:eastAsia="ru-RU"/>
+        </w:rPr>
+        <w:t>stitch_</w:t>
+      </w:r>
+      <w:proofErr w:type="gramStart"/>
+      <w:r>
+        <w:rPr>
+          <w:rFonts w:ascii="Verdana" w:eastAsia="Times New Roman" w:hAnsi="Verdana" w:cs="Times New Roman"/>
+          <w:i/>
+          <w:color w:val="2A2A2A"/>
+          <w:sz w:val="18"/>
+          <w:szCs w:val="18"/>
+          <w:lang w:eastAsia="ru-RU"/>
+        </w:rPr>
+        <w:t>images</w:t>
+      </w:r>
+      <w:proofErr w:type="spellEnd"/>
+      <w:r>
+        <w:rPr>
+          <w:rFonts w:ascii="Verdana" w:eastAsia="Times New Roman" w:hAnsi="Verdana" w:cs="Times New Roman"/>
+          <w:i/>
+          <w:color w:val="2A2A2A"/>
+          <w:sz w:val="18"/>
+          <w:szCs w:val="18"/>
+          <w:lang w:eastAsia="ru-RU"/>
+        </w:rPr>
+        <w:t>(</w:t>
+      </w:r>
+      <w:proofErr w:type="spellStart"/>
+      <w:proofErr w:type="gramEnd"/>
+      <w:r>
+        <w:rPr>
+          <w:rFonts w:ascii="Verdana" w:eastAsia="Times New Roman" w:hAnsi="Verdana" w:cs="Times New Roman"/>
+          <w:i/>
+          <w:color w:val="2A2A2A"/>
+          <w:sz w:val="18"/>
+          <w:szCs w:val="18"/>
+          <w:lang w:eastAsia="ru-RU"/>
+        </w:rPr>
+        <w:t>in_dir</w:t>
+      </w:r>
+      <w:proofErr w:type="spellEnd"/>
+      <w:r>
+        <w:rPr>
+          <w:rFonts w:ascii="Verdana" w:eastAsia="Times New Roman" w:hAnsi="Verdana" w:cs="Times New Roman"/>
+          <w:i/>
+          <w:color w:val="2A2A2A"/>
+          <w:sz w:val="18"/>
+          <w:szCs w:val="18"/>
+          <w:lang w:eastAsia="ru-RU"/>
+        </w:rPr>
+        <w:t xml:space="preserve">, </w:t>
+      </w:r>
+      <w:proofErr w:type="spellStart"/>
+      <w:r>
+        <w:rPr>
+          <w:rFonts w:ascii="Verdana" w:eastAsia="Times New Roman" w:hAnsi="Verdana" w:cs="Times New Roman"/>
+          <w:i/>
+          <w:color w:val="2A2A2A"/>
+          <w:sz w:val="18"/>
+          <w:szCs w:val="18"/>
+          <w:lang w:eastAsia="ru-RU"/>
+        </w:rPr>
+        <w:t>mode</w:t>
+      </w:r>
+      <w:proofErr w:type="spellEnd"/>
+      <w:r>
+        <w:rPr>
+          <w:rFonts w:ascii="Verdana" w:eastAsia="Times New Roman" w:hAnsi="Verdana" w:cs="Times New Roman"/>
+          <w:i/>
+          <w:color w:val="2A2A2A"/>
+          <w:sz w:val="18"/>
+          <w:szCs w:val="18"/>
+          <w:lang w:eastAsia="ru-RU"/>
+        </w:rPr>
+        <w:t>)</w:t>
+      </w:r>
+      <w:r>
+        <w:rPr>
+          <w:rFonts w:ascii="Verdana" w:eastAsia="Times New Roman" w:hAnsi="Verdana" w:cs="Times New Roman"/>
+          <w:color w:val="2A2A2A"/>
+          <w:sz w:val="18"/>
+          <w:szCs w:val="18"/>
+          <w:lang w:eastAsia="ru-RU"/>
+        </w:rPr>
+        <w:t xml:space="preserve">, где </w:t>
       </w:r>
       <w:r>
         <w:rPr>
@@ -426,17 +643,19 @@
         </w:rPr>
         <w:t>“</w:t>
       </w:r>
-      <w:r>
-        <w:rPr>
-          <w:rFonts w:ascii="Verdana" w:eastAsia="Times New Roman" w:hAnsi="Verdana" w:cs="Times New Roman"/>
-          <w:i/>
-          <w:color w:val="2A2A2A"/>
-          <w:sz w:val="18"/>
-          <w:szCs w:val="18"/>
-          <w:lang w:eastAsia="ru-RU"/>
-        </w:rPr>
-        <w:t>res = stitch_images(in_dir, mode)</w:t>
-      </w:r>
+      <w:proofErr w:type="spellStart"/>
+      <w:r>
+        <w:rPr>
+          <w:rFonts w:ascii="Verdana" w:eastAsia="Times New Roman" w:hAnsi="Verdana" w:cs="Times New Roman"/>
+          <w:i/>
+          <w:color w:val="2A2A2A"/>
+          <w:sz w:val="18"/>
+          <w:szCs w:val="18"/>
+          <w:lang w:eastAsia="ru-RU"/>
+        </w:rPr>
+        <w:t>in_dir</w:t>
+      </w:r>
+      <w:proofErr w:type="spellEnd"/>
       <w:r>
         <w:rPr>
           <w:rFonts w:ascii="Verdana" w:eastAsia="Times New Roman" w:hAnsi="Verdana" w:cs="Times New Roman"/>
@@ -456,7 +675,72 @@
           <w:szCs w:val="18"/>
           <w:lang w:eastAsia="ru-RU"/>
         </w:rPr>
-        <w:t xml:space="preserve">, где </w:t>
+        <w:t xml:space="preserve"> </w:t>
+      </w:r>
+      <w:r>
+        <w:rPr>
+          <w:rFonts w:ascii="Verdana" w:eastAsia="Times New Roman" w:hAnsi="Verdana" w:cs="Times New Roman"/>
+          <w:color w:val="2A2A2A"/>
+          <w:sz w:val="18"/>
+          <w:szCs w:val="18"/>
+          <w:lang w:eastAsia="ru-RU"/>
+        </w:rPr>
+        <w:t>–</w:t>
+      </w:r>
+      <w:r>
+        <w:rPr>
+          <w:rFonts w:ascii="Verdana" w:eastAsia="Times New Roman" w:hAnsi="Verdana" w:cs="Times New Roman"/>
+          <w:color w:val="2A2A2A"/>
+          <w:sz w:val="18"/>
+          <w:szCs w:val="18"/>
+          <w:lang w:eastAsia="ru-RU"/>
+        </w:rPr>
+        <w:t xml:space="preserve"> путь к директории с выровненными изображениями в формате </w:t>
+      </w:r>
+      <w:r>
+        <w:rPr>
+          <w:rFonts w:ascii="Verdana" w:eastAsia="Times New Roman" w:hAnsi="Verdana" w:cs="Times New Roman"/>
+          <w:i/>
+          <w:color w:val="2A2A2A"/>
+          <w:sz w:val="18"/>
+          <w:szCs w:val="18"/>
+          <w:lang w:eastAsia="ru-RU"/>
+        </w:rPr>
+        <w:t>".</w:t>
+      </w:r>
+      <w:proofErr w:type="spellStart"/>
+      <w:r>
+        <w:rPr>
+          <w:rFonts w:ascii="Verdana" w:eastAsia="Times New Roman" w:hAnsi="Verdana" w:cs="Times New Roman"/>
+          <w:i/>
+          <w:color w:val="2A2A2A"/>
+          <w:sz w:val="18"/>
+          <w:szCs w:val="18"/>
+          <w:lang w:eastAsia="ru-RU"/>
+        </w:rPr>
+        <w:t>png</w:t>
+      </w:r>
+      <w:proofErr w:type="spellEnd"/>
+      <w:r>
+        <w:rPr>
+          <w:rFonts w:ascii="Verdana" w:eastAsia="Times New Roman" w:hAnsi="Verdana" w:cs="Times New Roman"/>
+          <w:i/>
+          <w:color w:val="2A2A2A"/>
+          <w:sz w:val="18"/>
+          <w:szCs w:val="18"/>
+          <w:lang w:eastAsia="ru-RU"/>
+        </w:rPr>
+        <w:t>"</w:t>
+      </w:r>
+      <w:r>
+        <w:rPr>
+          <w:rFonts w:ascii="Verdana" w:eastAsia="Times New Roman" w:hAnsi="Verdana" w:cs="Times New Roman"/>
+          <w:color w:val="2A2A2A"/>
+          <w:sz w:val="18"/>
+          <w:szCs w:val="18"/>
+          <w:lang w:eastAsia="ru-RU"/>
+        </w:rPr>
+        <w:t xml:space="preserve">, </w:t>
       </w:r>
       <w:r>
         <w:rPr>
@@ -469,17 +753,19 @@
         </w:rPr>
         <w:t>“</w:t>
       </w:r>
-      <w:r>
-        <w:rPr>
-          <w:rFonts w:ascii="Verdana" w:eastAsia="Times New Roman" w:hAnsi="Verdana" w:cs="Times New Roman"/>
-          <w:i/>
-          <w:color w:val="2A2A2A"/>
-          <w:sz w:val="18"/>
-          <w:szCs w:val="18"/>
-          <w:lang w:eastAsia="ru-RU"/>
-        </w:rPr>
-        <w:t>in_dir</w:t>
-      </w:r>
+      <w:proofErr w:type="spellStart"/>
+      <w:r>
+        <w:rPr>
+          <w:rFonts w:ascii="Verdana" w:eastAsia="Times New Roman" w:hAnsi="Verdana" w:cs="Times New Roman"/>
+          <w:i/>
+          <w:color w:val="2A2A2A"/>
+          <w:sz w:val="18"/>
+          <w:szCs w:val="18"/>
+          <w:lang w:eastAsia="ru-RU"/>
+        </w:rPr>
+        <w:t>mode</w:t>
+      </w:r>
+      <w:proofErr w:type="spellEnd"/>
       <w:r>
         <w:rPr>
           <w:rFonts w:ascii="Verdana" w:eastAsia="Times New Roman" w:hAnsi="Verdana" w:cs="Times New Roman"/>
@@ -519,154 +805,27 @@
           <w:szCs w:val="18"/>
           <w:lang w:eastAsia="ru-RU"/>
         </w:rPr>
-        <w:t xml:space="preserve"> путь к директории с выровненными изображениями в формате </w:t>
-      </w:r>
-      <w:r>
-        <w:rPr>
-          <w:rFonts w:ascii="Verdana" w:eastAsia="Times New Roman" w:hAnsi="Verdana" w:cs="Times New Roman"/>
-          <w:i/>
-          <w:color w:val="2A2A2A"/>
-          <w:sz w:val="18"/>
-          <w:szCs w:val="18"/>
-          <w:lang w:eastAsia="ru-RU"/>
-        </w:rPr>
-        <w:t>".png"</w:t>
-      </w:r>
-      <w:r>
-        <w:rPr>
-          <w:rFonts w:ascii="Verdana" w:eastAsia="Times New Roman" w:hAnsi="Verdana" w:cs="Times New Roman"/>
-          <w:color w:val="2A2A2A"/>
-          <w:sz w:val="18"/>
-          <w:szCs w:val="18"/>
-          <w:lang w:eastAsia="ru-RU"/>
-        </w:rPr>
-        <w:t xml:space="preserve">, </w:t>
-      </w:r>
-      <w:r>
-        <w:rPr>
-          <w:rFonts w:ascii="Verdana" w:eastAsia="Times New Roman" w:hAnsi="Verdana" w:cs="Times New Roman"/>
-          <w:i/>
-          <w:color w:val="2A2A2A"/>
-          <w:sz w:val="18"/>
-          <w:szCs w:val="18"/>
-          <w:lang w:eastAsia="ru-RU"/>
-        </w:rPr>
-        <w:t>“</w:t>
-      </w:r>
-      <w:r>
-        <w:rPr>
-          <w:rFonts w:ascii="Verdana" w:eastAsia="Times New Roman" w:hAnsi="Verdana" w:cs="Times New Roman"/>
-          <w:i/>
-          <w:color w:val="2A2A2A"/>
-          <w:sz w:val="18"/>
-          <w:szCs w:val="18"/>
-          <w:lang w:eastAsia="ru-RU"/>
-        </w:rPr>
-        <w:t>mode</w:t>
-      </w:r>
-      <w:r>
-        <w:rPr>
-          <w:rFonts w:ascii="Verdana" w:eastAsia="Times New Roman" w:hAnsi="Verdana" w:cs="Times New Roman"/>
-          <w:i/>
-          <w:color w:val="2A2A2A"/>
-          <w:sz w:val="18"/>
-          <w:szCs w:val="18"/>
-          <w:lang w:eastAsia="ru-RU"/>
-        </w:rPr>
-        <w:t>”</w:t>
-      </w:r>
-      <w:r>
-        <w:rPr>
-          <w:rFonts w:ascii="Verdana" w:eastAsia="Times New Roman" w:hAnsi="Verdana" w:cs="Times New Roman"/>
-          <w:color w:val="2A2A2A"/>
-          <w:sz w:val="18"/>
-          <w:szCs w:val="18"/>
-          <w:lang w:eastAsia="ru-RU"/>
-        </w:rPr>
-        <w:t xml:space="preserve"> </w:t>
-      </w:r>
-      <w:r>
-        <w:rPr>
-          <w:rFonts w:ascii="Verdana" w:eastAsia="Times New Roman" w:hAnsi="Verdana" w:cs="Times New Roman"/>
-          <w:color w:val="2A2A2A"/>
-          <w:sz w:val="18"/>
-          <w:szCs w:val="18"/>
-          <w:lang w:eastAsia="ru-RU"/>
-        </w:rPr>
-        <w:t>–</w:t>
-      </w:r>
-      <w:r>
-        <w:rPr>
-          <w:rFonts w:ascii="Verdana" w:eastAsia="Times New Roman" w:hAnsi="Verdana" w:cs="Times New Roman"/>
-          <w:color w:val="2A2A2A"/>
-          <w:sz w:val="18"/>
-          <w:szCs w:val="18"/>
-          <w:lang w:eastAsia="ru-RU"/>
-        </w:rPr>
         <w:t xml:space="preserve"> базовый (0) или бонусный вариант (1), </w:t>
       </w:r>
       <w:r>
         <w:rPr>
           <w:rFonts w:ascii="Verdana" w:eastAsia="Times New Roman" w:hAnsi="Verdana" w:cs="Times New Roman"/>
-          <w:i/>
-          <w:color w:val="2A2A2A"/>
-          <w:sz w:val="18"/>
-          <w:szCs w:val="18"/>
-          <w:lang w:eastAsia="ru-RU"/>
-        </w:rPr>
-        <w:t>“</w:t>
-      </w:r>
-      <w:r>
-        <w:rPr>
-          <w:rFonts w:ascii="Verdana" w:eastAsia="Times New Roman" w:hAnsi="Verdana" w:cs="Times New Roman"/>
-          <w:i/>
-          <w:color w:val="2A2A2A"/>
-          <w:sz w:val="18"/>
-          <w:szCs w:val="18"/>
-          <w:lang w:eastAsia="ru-RU"/>
-        </w:rPr>
-        <w:t>res</w:t>
-      </w:r>
-      <w:r>
-        <w:rPr>
-          <w:rFonts w:ascii="Verdana" w:eastAsia="Times New Roman" w:hAnsi="Verdana" w:cs="Times New Roman"/>
-          <w:i/>
-          <w:color w:val="2A2A2A"/>
-          <w:sz w:val="18"/>
-          <w:szCs w:val="18"/>
-          <w:lang w:eastAsia="ru-RU"/>
-        </w:rPr>
-        <w:t>”</w:t>
-      </w:r>
-      <w:r>
-        <w:rPr>
-          <w:rFonts w:ascii="Verdana" w:eastAsia="Times New Roman" w:hAnsi="Verdana" w:cs="Times New Roman"/>
-          <w:color w:val="2A2A2A"/>
-          <w:sz w:val="18"/>
-          <w:szCs w:val="18"/>
-          <w:lang w:eastAsia="ru-RU"/>
-        </w:rPr>
-        <w:t xml:space="preserve"> </w:t>
-      </w:r>
-      <w:r>
-        <w:rPr>
-          <w:rFonts w:ascii="Verdana" w:eastAsia="Times New Roman" w:hAnsi="Verdana" w:cs="Times New Roman"/>
-          <w:color w:val="2A2A2A"/>
-          <w:sz w:val="18"/>
-          <w:szCs w:val="18"/>
-          <w:lang w:eastAsia="ru-RU"/>
-        </w:rPr>
-        <w:t>–</w:t>
-      </w:r>
-      <w:r>
-        <w:rPr>
-          <w:rFonts w:ascii="Verdana" w:eastAsia="Times New Roman" w:hAnsi="Verdana" w:cs="Times New Roman"/>
-          <w:color w:val="2A2A2A"/>
-          <w:sz w:val="18"/>
-          <w:szCs w:val="18"/>
-          <w:lang w:eastAsia="ru-RU"/>
-        </w:rPr>
-        <w:t xml:space="preserve"> сшитая панорама. Все изображения имеют один и тот же размер. Точки панорамы, которые данное изображение не покрывает, обозначаются черным цветом (0,0,0). Изображения частично перекрываются. Пример входных данных в файле </w:t>
+          <w:color w:val="2A2A2A"/>
+          <w:sz w:val="18"/>
+          <w:szCs w:val="18"/>
+          <w:lang w:eastAsia="ru-RU"/>
+        </w:rPr>
+        <w:t>возвращать функция должна сшитую панораму</w:t>
+      </w:r>
+      <w:r>
+        <w:rPr>
+          <w:rFonts w:ascii="Verdana" w:eastAsia="Times New Roman" w:hAnsi="Verdana" w:cs="Times New Roman"/>
+          <w:color w:val="2A2A2A"/>
+          <w:sz w:val="18"/>
+          <w:szCs w:val="18"/>
+          <w:lang w:eastAsia="ru-RU"/>
+        </w:rPr>
+        <w:t xml:space="preserve">. Все изображения имеют один и тот же размер. Точки панорамы, которые данное изображение не покрывает, обозначаются черным цветом (0,0,0). Изображения частично перекрываются. Пример входных данных в файле </w:t>
       </w:r>
       <w:r>
         <w:rPr>
@@ -732,7 +891,49 @@
           <w:szCs w:val="18"/>
           <w:lang w:eastAsia="ru-RU"/>
         </w:rPr>
-        <w:t>) над алгоритмом разрезов графов Бойкова-Векслер. В ней для задания энергии нужно сделать следующее:</w:t>
+        <w:t xml:space="preserve">) над алгоритмом </w:t>
+      </w:r>
+      <w:r>
+        <w:rPr>
+          <w:rFonts w:ascii="Verdana" w:eastAsia="Times New Roman" w:hAnsi="Verdana" w:cs="Times New Roman"/>
+          <w:color w:val="2A2A2A"/>
+          <w:sz w:val="18"/>
+          <w:szCs w:val="18"/>
+          <w:lang w:eastAsia="ru-RU"/>
+        </w:rPr>
+        <w:t xml:space="preserve">разрезов графов </w:t>
+      </w:r>
+      <w:proofErr w:type="spellStart"/>
+      <w:r>
+        <w:rPr>
+          <w:rFonts w:ascii="Verdana" w:eastAsia="Times New Roman" w:hAnsi="Verdana" w:cs="Times New Roman"/>
+          <w:color w:val="2A2A2A"/>
+          <w:sz w:val="18"/>
+          <w:szCs w:val="18"/>
+          <w:lang w:eastAsia="ru-RU"/>
+        </w:rPr>
+        <w:t>Бойкова</w:t>
+      </w:r>
+      <w:proofErr w:type="spellEnd"/>
+      <w:r>
+        <w:rPr>
+          <w:rFonts w:ascii="Verdana" w:eastAsia="Times New Roman" w:hAnsi="Verdana" w:cs="Times New Roman"/>
+          <w:color w:val="2A2A2A"/>
+          <w:sz w:val="18"/>
+          <w:szCs w:val="18"/>
+          <w:lang w:eastAsia="ru-RU"/>
+        </w:rPr>
+        <w:t>-Векслер.</w:t>
+      </w:r>
+      <w:r>
+        <w:rPr>
+          <w:rFonts w:ascii="Verdana" w:eastAsia="Times New Roman" w:hAnsi="Verdana" w:cs="Times New Roman"/>
+          <w:color w:val="2A2A2A"/>
+          <w:sz w:val="18"/>
+          <w:szCs w:val="18"/>
+          <w:lang w:eastAsia="ru-RU"/>
+        </w:rPr>
+        <w:t xml:space="preserve"> В ней для задания энергии нужно сделать следующее:</w:t>
       </w:r>
     </w:p>
     <w:p>
@@ -772,6 +973,8 @@
         </w:rPr>
         <w:t>GCMex_readme.txt</w:t>
       </w:r>
+      <w:bookmarkStart w:id="0" w:name="_GoBack"/>
+      <w:bookmarkEnd w:id="0"/>
     </w:p>
     <w:p>
       <w:pPr>
@@ -820,6 +1023,7 @@
         </w:rPr>
         <w:t xml:space="preserve"> (пример использования в файле </w:t>
       </w:r>
+      <w:proofErr w:type="spellStart"/>
       <w:r>
         <w:rPr>
           <w:rFonts w:ascii="Verdana" w:eastAsia="Times New Roman" w:hAnsi="Verdana" w:cs="Times New Roman"/>
@@ -831,6 +1035,7 @@
         </w:rPr>
         <w:t>GCMex_test.m</w:t>
       </w:r>
+      <w:proofErr w:type="spellEnd"/>
       <w:r>
         <w:rPr>
           <w:rFonts w:ascii="Verdana" w:eastAsia="Times New Roman" w:hAnsi="Verdana" w:cs="Times New Roman"/>
@@ -889,6 +1094,7 @@
         </w:rPr>
         <w:t xml:space="preserve"> заполнить функцию </w:t>
       </w:r>
+      <w:proofErr w:type="spellStart"/>
       <w:r>
         <w:rPr>
           <w:rFonts w:ascii="Verdana" w:eastAsia="Times New Roman" w:hAnsi="Verdana" w:cs="Times New Roman"/>
@@ -900,6 +1106,7 @@
         </w:rPr>
         <w:t>smooth_cost</w:t>
       </w:r>
+      <w:proofErr w:type="spellEnd"/>
       <w:r>
         <w:rPr>
           <w:rFonts w:ascii="Verdana" w:eastAsia="Times New Roman" w:hAnsi="Verdana" w:cs="Times New Roman"/>
@@ -930,16 +1137,29 @@
         </w:rPr>
         <w:t xml:space="preserve"> </w:t>
       </w:r>
-      <w:r>
-        <w:rPr>
-          <w:rFonts w:ascii="Verdana" w:eastAsia="Times New Roman" w:hAnsi="Verdana" w:cs="Times New Roman"/>
-          <w:i/>
-          <w:color w:val="2A2A2A"/>
-          <w:sz w:val="18"/>
-          <w:szCs w:val="18"/>
-          <w:lang w:eastAsia="ru-RU"/>
-        </w:rPr>
-        <w:t>SiteID s1</w:t>
+      <w:proofErr w:type="spellStart"/>
+      <w:r>
+        <w:rPr>
+          <w:rFonts w:ascii="Verdana" w:eastAsia="Times New Roman" w:hAnsi="Verdana" w:cs="Times New Roman"/>
+          <w:i/>
+          <w:color w:val="2A2A2A"/>
+          <w:sz w:val="18"/>
+          <w:szCs w:val="18"/>
+          <w:lang w:eastAsia="ru-RU"/>
+        </w:rPr>
+        <w:t>SiteID</w:t>
+      </w:r>
+      <w:proofErr w:type="spellEnd"/>
+      <w:r>
+        <w:rPr>
+          <w:rFonts w:ascii="Verdana" w:eastAsia="Times New Roman" w:hAnsi="Verdana" w:cs="Times New Roman"/>
+          <w:i/>
+          <w:color w:val="2A2A2A"/>
+          <w:sz w:val="18"/>
+          <w:szCs w:val="18"/>
+          <w:lang w:eastAsia="ru-RU"/>
+        </w:rPr>
+        <w:t xml:space="preserve"> s1</w:t>
       </w:r>
       <w:r>
         <w:rPr>
@@ -951,16 +1171,29 @@
         </w:rPr>
         <w:t xml:space="preserve">, </w:t>
       </w:r>
-      <w:r>
-        <w:rPr>
-          <w:rFonts w:ascii="Verdana" w:eastAsia="Times New Roman" w:hAnsi="Verdana" w:cs="Times New Roman"/>
-          <w:i/>
-          <w:color w:val="2A2A2A"/>
-          <w:sz w:val="18"/>
-          <w:szCs w:val="18"/>
-          <w:lang w:eastAsia="ru-RU"/>
-        </w:rPr>
-        <w:t>SiteID s2</w:t>
+      <w:proofErr w:type="spellStart"/>
+      <w:r>
+        <w:rPr>
+          <w:rFonts w:ascii="Verdana" w:eastAsia="Times New Roman" w:hAnsi="Verdana" w:cs="Times New Roman"/>
+          <w:i/>
+          <w:color w:val="2A2A2A"/>
+          <w:sz w:val="18"/>
+          <w:szCs w:val="18"/>
+          <w:lang w:eastAsia="ru-RU"/>
+        </w:rPr>
+        <w:t>SiteID</w:t>
+      </w:r>
+      <w:proofErr w:type="spellEnd"/>
+      <w:r>
+        <w:rPr>
+          <w:rFonts w:ascii="Verdana" w:eastAsia="Times New Roman" w:hAnsi="Verdana" w:cs="Times New Roman"/>
+          <w:i/>
+          <w:color w:val="2A2A2A"/>
+          <w:sz w:val="18"/>
+          <w:szCs w:val="18"/>
+          <w:lang w:eastAsia="ru-RU"/>
+        </w:rPr>
+        <w:t xml:space="preserve"> s2</w:t>
       </w:r>
       <w:r>
         <w:rPr>
@@ -972,16 +1205,29 @@
         </w:rPr>
         <w:t xml:space="preserve">, </w:t>
       </w:r>
-      <w:r>
-        <w:rPr>
-          <w:rFonts w:ascii="Verdana" w:eastAsia="Times New Roman" w:hAnsi="Verdana" w:cs="Times New Roman"/>
-          <w:i/>
-          <w:color w:val="2A2A2A"/>
-          <w:sz w:val="18"/>
-          <w:szCs w:val="18"/>
-          <w:lang w:eastAsia="ru-RU"/>
-        </w:rPr>
-        <w:t>LabelID l1</w:t>
+      <w:proofErr w:type="spellStart"/>
+      <w:r>
+        <w:rPr>
+          <w:rFonts w:ascii="Verdana" w:eastAsia="Times New Roman" w:hAnsi="Verdana" w:cs="Times New Roman"/>
+          <w:i/>
+          <w:color w:val="2A2A2A"/>
+          <w:sz w:val="18"/>
+          <w:szCs w:val="18"/>
+          <w:lang w:eastAsia="ru-RU"/>
+        </w:rPr>
+        <w:t>LabelID</w:t>
+      </w:r>
+      <w:proofErr w:type="spellEnd"/>
+      <w:r>
+        <w:rPr>
+          <w:rFonts w:ascii="Verdana" w:eastAsia="Times New Roman" w:hAnsi="Verdana" w:cs="Times New Roman"/>
+          <w:i/>
+          <w:color w:val="2A2A2A"/>
+          <w:sz w:val="18"/>
+          <w:szCs w:val="18"/>
+          <w:lang w:eastAsia="ru-RU"/>
+        </w:rPr>
+        <w:t xml:space="preserve"> l1</w:t>
       </w:r>
       <w:r>
         <w:rPr>
@@ -993,16 +1239,29 @@
         </w:rPr>
         <w:t xml:space="preserve">, </w:t>
       </w:r>
-      <w:r>
-        <w:rPr>
-          <w:rFonts w:ascii="Verdana" w:eastAsia="Times New Roman" w:hAnsi="Verdana" w:cs="Times New Roman"/>
-          <w:i/>
-          <w:color w:val="2A2A2A"/>
-          <w:sz w:val="18"/>
-          <w:szCs w:val="18"/>
-          <w:lang w:eastAsia="ru-RU"/>
-        </w:rPr>
-        <w:t>LabelID l2</w:t>
+      <w:proofErr w:type="spellStart"/>
+      <w:r>
+        <w:rPr>
+          <w:rFonts w:ascii="Verdana" w:eastAsia="Times New Roman" w:hAnsi="Verdana" w:cs="Times New Roman"/>
+          <w:i/>
+          <w:color w:val="2A2A2A"/>
+          <w:sz w:val="18"/>
+          <w:szCs w:val="18"/>
+          <w:lang w:eastAsia="ru-RU"/>
+        </w:rPr>
+        <w:t>LabelID</w:t>
+      </w:r>
+      <w:proofErr w:type="spellEnd"/>
+      <w:r>
+        <w:rPr>
+          <w:rFonts w:ascii="Verdana" w:eastAsia="Times New Roman" w:hAnsi="Verdana" w:cs="Times New Roman"/>
+          <w:i/>
+          <w:color w:val="2A2A2A"/>
+          <w:sz w:val="18"/>
+          <w:szCs w:val="18"/>
+          <w:lang w:eastAsia="ru-RU"/>
+        </w:rPr>
+        <w:t xml:space="preserve"> l2</w:t>
       </w:r>
       <w:r>
         <w:rPr>
@@ -1274,16 +1533,55 @@
         </w:rPr>
         <w:t xml:space="preserve">, можно воспользоваться конструкцией </w:t>
       </w:r>
-      <w:r>
-        <w:rPr>
-          <w:rFonts w:ascii="Verdana" w:eastAsia="Times New Roman" w:hAnsi="Verdana" w:cs="Times New Roman"/>
-          <w:i/>
-          <w:color w:val="2A2A2A"/>
-          <w:sz w:val="18"/>
-          <w:szCs w:val="18"/>
-          <w:lang w:eastAsia="ru-RU"/>
-        </w:rPr>
-        <w:t>imgs-&gt;images[l1][s1]</w:t>
+      <w:proofErr w:type="spellStart"/>
+      <w:r>
+        <w:rPr>
+          <w:rFonts w:ascii="Verdana" w:eastAsia="Times New Roman" w:hAnsi="Verdana" w:cs="Times New Roman"/>
+          <w:i/>
+          <w:color w:val="2A2A2A"/>
+          <w:sz w:val="18"/>
+          <w:szCs w:val="18"/>
+          <w:lang w:eastAsia="ru-RU"/>
+        </w:rPr>
+        <w:t>imgs</w:t>
+      </w:r>
+      <w:proofErr w:type="spellEnd"/>
+      <w:proofErr w:type="gramStart"/>
+      <w:r>
+        <w:rPr>
+          <w:rFonts w:ascii="Verdana" w:eastAsia="Times New Roman" w:hAnsi="Verdana" w:cs="Times New Roman"/>
+          <w:i/>
+          <w:color w:val="2A2A2A"/>
+          <w:sz w:val="18"/>
+          <w:szCs w:val="18"/>
+          <w:lang w:eastAsia="ru-RU"/>
+        </w:rPr>
+        <w:t>-&gt;</w:t>
+      </w:r>
+      <w:proofErr w:type="spellStart"/>
+      <w:r>
+        <w:rPr>
+          <w:rFonts w:ascii="Verdana" w:eastAsia="Times New Roman" w:hAnsi="Verdana" w:cs="Times New Roman"/>
+          <w:i/>
+          <w:color w:val="2A2A2A"/>
+          <w:sz w:val="18"/>
+          <w:szCs w:val="18"/>
+          <w:lang w:eastAsia="ru-RU"/>
+        </w:rPr>
+        <w:t>images</w:t>
+      </w:r>
+      <w:proofErr w:type="spellEnd"/>
+      <w:proofErr w:type="gramEnd"/>
+      <w:r>
+        <w:rPr>
+          <w:rFonts w:ascii="Verdana" w:eastAsia="Times New Roman" w:hAnsi="Verdana" w:cs="Times New Roman"/>
+          <w:i/>
+          <w:color w:val="2A2A2A"/>
+          <w:sz w:val="18"/>
+          <w:szCs w:val="18"/>
+          <w:lang w:eastAsia="ru-RU"/>
+        </w:rPr>
+        <w:t>[l1][s1]</w:t>
       </w:r>
     </w:p>
     <w:p>
@@ -1312,6 +1610,7 @@
         </w:rPr>
         <w:t xml:space="preserve">Скомпилировать </w:t>
       </w:r>
+      <w:proofErr w:type="spellStart"/>
       <w:r>
         <w:rPr>
           <w:rFonts w:ascii="Verdana" w:eastAsia="Times New Roman" w:hAnsi="Verdana" w:cs="Times New Roman"/>
@@ -1323,6 +1622,7 @@
         </w:rPr>
         <w:t>GCMex</w:t>
       </w:r>
+      <w:proofErr w:type="spellEnd"/>
       <w:r>
         <w:rPr>
           <w:rFonts w:ascii="Verdana" w:eastAsia="Times New Roman" w:hAnsi="Verdana" w:cs="Times New Roman"/>
@@ -1333,6 +1633,7 @@
         </w:rPr>
         <w:t xml:space="preserve"> с помощью скрипта </w:t>
       </w:r>
+      <w:proofErr w:type="spellStart"/>
       <w:r>
         <w:rPr>
           <w:rFonts w:ascii="Verdana" w:eastAsia="Times New Roman" w:hAnsi="Verdana" w:cs="Times New Roman"/>
@@ -1344,6 +1645,7 @@
         </w:rPr>
         <w:t>GCMex_compile.m</w:t>
       </w:r>
+      <w:proofErr w:type="spellEnd"/>
     </w:p>
     <w:p>
       <w:pPr>
@@ -1368,16 +1670,29 @@
         </w:rPr>
         <w:t xml:space="preserve">Чтобы найти оптимальную разметку, соответствующую заданному функционалу энергии из MATLAB-кода нужно вызвать функцию </w:t>
       </w:r>
-      <w:r>
-        <w:rPr>
-          <w:rFonts w:ascii="Verdana" w:eastAsia="Times New Roman" w:hAnsi="Verdana" w:cs="Times New Roman"/>
-          <w:i/>
-          <w:color w:val="2A2A2A"/>
-          <w:sz w:val="18"/>
-          <w:szCs w:val="18"/>
-          <w:lang w:eastAsia="ru-RU"/>
-        </w:rPr>
-        <w:t>GCMex(CLASS, UNARY, PAIRWISE, LABELCOST, EXPANSION, N_IMAGES, GRAY_IMAGES)</w:t>
+      <w:proofErr w:type="spellStart"/>
+      <w:r>
+        <w:rPr>
+          <w:rFonts w:ascii="Verdana" w:eastAsia="Times New Roman" w:hAnsi="Verdana" w:cs="Times New Roman"/>
+          <w:i/>
+          <w:color w:val="2A2A2A"/>
+          <w:sz w:val="18"/>
+          <w:szCs w:val="18"/>
+          <w:lang w:eastAsia="ru-RU"/>
+        </w:rPr>
+        <w:t>GCMex</w:t>
+      </w:r>
+      <w:proofErr w:type="spellEnd"/>
+      <w:r>
+        <w:rPr>
+          <w:rFonts w:ascii="Verdana" w:eastAsia="Times New Roman" w:hAnsi="Verdana" w:cs="Times New Roman"/>
+          <w:i/>
+          <w:color w:val="2A2A2A"/>
+          <w:sz w:val="18"/>
+          <w:szCs w:val="18"/>
+          <w:lang w:eastAsia="ru-RU"/>
+        </w:rPr>
+        <w:t>(CLASS, UNARY, PAIRWISE, LABELCOST, EXPANSION, N_IMAGES, GRAY_IMAGES)</w:t>
       </w:r>
       <w:r>
         <w:rPr>
@@ -1511,27 +1826,61 @@
           <w:szCs w:val="18"/>
           <w:lang w:eastAsia="ru-RU"/>
         </w:rPr>
-        <w:t xml:space="preserve"> cell-массив</w:t>
-      </w:r>
-      <w:r>
-        <w:rPr>
-          <w:rFonts w:ascii="Verdana" w:eastAsia="Times New Roman" w:hAnsi="Verdana" w:cs="Times New Roman"/>
-          <w:color w:val="2A2A2A"/>
-          <w:sz w:val="18"/>
-          <w:szCs w:val="18"/>
-          <w:lang w:eastAsia="ru-RU"/>
-        </w:rPr>
         <w:t xml:space="preserve"> </w:t>
       </w:r>
-      <w:r>
-        <w:rPr>
-          <w:rFonts w:ascii="Verdana" w:eastAsia="Times New Roman" w:hAnsi="Verdana" w:cs="Times New Roman"/>
-          <w:color w:val="2A2A2A"/>
-          <w:sz w:val="18"/>
-          <w:szCs w:val="18"/>
-          <w:lang w:eastAsia="ru-RU"/>
-        </w:rPr>
-        <w:t>grayscale изображений-лоскутков</w:t>
+      <w:proofErr w:type="spellStart"/>
+      <w:r>
+        <w:rPr>
+          <w:rFonts w:ascii="Verdana" w:eastAsia="Times New Roman" w:hAnsi="Verdana" w:cs="Times New Roman"/>
+          <w:color w:val="2A2A2A"/>
+          <w:sz w:val="18"/>
+          <w:szCs w:val="18"/>
+          <w:lang w:eastAsia="ru-RU"/>
+        </w:rPr>
+        <w:t>cell</w:t>
+      </w:r>
+      <w:proofErr w:type="spellEnd"/>
+      <w:r>
+        <w:rPr>
+          <w:rFonts w:ascii="Verdana" w:eastAsia="Times New Roman" w:hAnsi="Verdana" w:cs="Times New Roman"/>
+          <w:color w:val="2A2A2A"/>
+          <w:sz w:val="18"/>
+          <w:szCs w:val="18"/>
+          <w:lang w:eastAsia="ru-RU"/>
+        </w:rPr>
+        <w:t>-массив</w:t>
+      </w:r>
+      <w:r>
+        <w:rPr>
+          <w:rFonts w:ascii="Verdana" w:eastAsia="Times New Roman" w:hAnsi="Verdana" w:cs="Times New Roman"/>
+          <w:color w:val="2A2A2A"/>
+          <w:sz w:val="18"/>
+          <w:szCs w:val="18"/>
+          <w:lang w:eastAsia="ru-RU"/>
+        </w:rPr>
+        <w:t xml:space="preserve"> </w:t>
+      </w:r>
+      <w:proofErr w:type="spellStart"/>
+      <w:r>
+        <w:rPr>
+          <w:rFonts w:ascii="Verdana" w:eastAsia="Times New Roman" w:hAnsi="Verdana" w:cs="Times New Roman"/>
+          <w:color w:val="2A2A2A"/>
+          <w:sz w:val="18"/>
+          <w:szCs w:val="18"/>
+          <w:lang w:eastAsia="ru-RU"/>
+        </w:rPr>
+        <w:t>grayscale</w:t>
+      </w:r>
+      <w:proofErr w:type="spellEnd"/>
+      <w:r>
+        <w:rPr>
+          <w:rFonts w:ascii="Verdana" w:eastAsia="Times New Roman" w:hAnsi="Verdana" w:cs="Times New Roman"/>
+          <w:color w:val="2A2A2A"/>
+          <w:sz w:val="18"/>
+          <w:szCs w:val="18"/>
+          <w:lang w:eastAsia="ru-RU"/>
+        </w:rPr>
+        <w:t xml:space="preserve"> изображений-лоскутков</w:t>
       </w:r>
       <w:r>
         <w:rPr>
@@ -1543,8 +1892,6 @@
         </w:rPr>
         <w:t>, развернутых в стоки</w:t>
       </w:r>
-      <w:bookmarkStart w:id="0" w:name="_GoBack"/>
-      <w:bookmarkEnd w:id="0"/>
       <w:r>
         <w:rPr>
           <w:rFonts w:ascii="Verdana" w:eastAsia="Times New Roman" w:hAnsi="Verdana" w:cs="Times New Roman"/>
@@ -1991,6 +2338,7 @@
           <w:lang w:eastAsia="ru-RU"/>
         </w:rPr>
       </w:pPr>
+      <w:proofErr w:type="gramStart"/>
       <w:r>
         <w:rPr>
           <w:rFonts w:ascii="Verdana" w:eastAsia="Times New Roman" w:hAnsi="Verdana" w:cs="Times New Roman"/>
@@ -2053,6 +2401,7 @@
         </w:rPr>
         <w:t>–</w:t>
       </w:r>
+      <w:proofErr w:type="gramEnd"/>
       <w:r>
         <w:rPr>
           <w:rFonts w:ascii="Verdana" w:eastAsia="Times New Roman" w:hAnsi="Verdana" w:cs="Times New Roman"/>
@@ -2393,8 +2742,31 @@
           <w:szCs w:val="18"/>
           <w:lang w:eastAsia="ru-RU"/>
         </w:rPr>
-        <w:t xml:space="preserve"> метки граничащих пикселей. Для правильной сшивки панорам нужно задать унарный штраф таким образом, чтобы черные области не попадали в итоговую панораму, если на их месте можно поместить значимую часть изображения-лоскутка. Парные потенцилы задаются в функции </w:t>
-      </w:r>
+        <w:t xml:space="preserve"> метки граничащих пикселей. Для правильной сшивки панорам нужно задать унарный штраф таким образом, чтобы черные области не попадали в итоговую панораму, если на их месте можно поместить значимую часть изображения-лоскутка. Парные </w:t>
+      </w:r>
+      <w:proofErr w:type="spellStart"/>
+      <w:r>
+        <w:rPr>
+          <w:rFonts w:ascii="Verdana" w:eastAsia="Times New Roman" w:hAnsi="Verdana" w:cs="Times New Roman"/>
+          <w:color w:val="2A2A2A"/>
+          <w:sz w:val="18"/>
+          <w:szCs w:val="18"/>
+          <w:lang w:eastAsia="ru-RU"/>
+        </w:rPr>
+        <w:t>потенцилы</w:t>
+      </w:r>
+      <w:proofErr w:type="spellEnd"/>
+      <w:r>
+        <w:rPr>
+          <w:rFonts w:ascii="Verdana" w:eastAsia="Times New Roman" w:hAnsi="Verdana" w:cs="Times New Roman"/>
+          <w:color w:val="2A2A2A"/>
+          <w:sz w:val="18"/>
+          <w:szCs w:val="18"/>
+          <w:lang w:eastAsia="ru-RU"/>
+        </w:rPr>
+        <w:t xml:space="preserve"> задаются в функции </w:t>
+      </w:r>
+      <w:proofErr w:type="spellStart"/>
       <w:r>
         <w:rPr>
           <w:rFonts w:ascii="Verdana" w:eastAsia="Times New Roman" w:hAnsi="Verdana" w:cs="Times New Roman"/>
@@ -2406,6 +2778,7 @@
         </w:rPr>
         <w:t>smooth_cost</w:t>
       </w:r>
+      <w:proofErr w:type="spellEnd"/>
       <w:r>
         <w:rPr>
           <w:rFonts w:ascii="Verdana" w:eastAsia="Times New Roman" w:hAnsi="Verdana" w:cs="Times New Roman"/>
@@ -3007,6 +3380,7 @@
           <w:lang w:eastAsia="ru-RU"/>
         </w:rPr>
       </w:pPr>
+      <w:proofErr w:type="gramStart"/>
       <w:r>
         <w:rPr>
           <w:rFonts w:ascii="Verdana" w:eastAsia="Times New Roman" w:hAnsi="Verdana" w:cs="Times New Roman"/>
@@ -3111,7 +3485,18 @@
           <w:szCs w:val="18"/>
           <w:lang w:eastAsia="ru-RU"/>
         </w:rPr>
-        <w:t xml:space="preserve">– </w:t>
+        <w:t>–</w:t>
+      </w:r>
+      <w:proofErr w:type="gramEnd"/>
+      <w:r>
+        <w:rPr>
+          <w:rFonts w:ascii="Verdana" w:eastAsia="Times New Roman" w:hAnsi="Verdana" w:cs="Times New Roman"/>
+          <w:color w:val="2A2A2A"/>
+          <w:sz w:val="18"/>
+          <w:szCs w:val="18"/>
+          <w:lang w:eastAsia="ru-RU"/>
+        </w:rPr>
+        <w:t xml:space="preserve"> </w:t>
       </w:r>
       <w:r>
         <w:rPr>
@@ -3211,15 +3596,27 @@
           <w:lang w:eastAsia="ru-RU"/>
         </w:rPr>
       </w:pPr>
-      <w:r>
-        <w:rPr>
-          <w:rFonts w:ascii="Verdana" w:eastAsia="Times New Roman" w:hAnsi="Verdana" w:cs="Times New Roman"/>
-          <w:color w:val="2A2A2A"/>
-          <w:sz w:val="18"/>
-          <w:szCs w:val="18"/>
-          <w:lang w:eastAsia="ru-RU"/>
-        </w:rPr>
-        <w:t>Блендинг изображений-лоскутков на итоговой панораме нужно написать самостоятельно.</w:t>
+      <w:proofErr w:type="spellStart"/>
+      <w:r>
+        <w:rPr>
+          <w:rFonts w:ascii="Verdana" w:eastAsia="Times New Roman" w:hAnsi="Verdana" w:cs="Times New Roman"/>
+          <w:color w:val="2A2A2A"/>
+          <w:sz w:val="18"/>
+          <w:szCs w:val="18"/>
+          <w:lang w:eastAsia="ru-RU"/>
+        </w:rPr>
+        <w:t>Блендинг</w:t>
+      </w:r>
+      <w:proofErr w:type="spellEnd"/>
+      <w:r>
+        <w:rPr>
+          <w:rFonts w:ascii="Verdana" w:eastAsia="Times New Roman" w:hAnsi="Verdana" w:cs="Times New Roman"/>
+          <w:color w:val="2A2A2A"/>
+          <w:sz w:val="18"/>
+          <w:szCs w:val="18"/>
+          <w:lang w:eastAsia="ru-RU"/>
+        </w:rPr>
+        <w:t xml:space="preserve"> изображений-лоскутков на итоговой панораме нужно написать самостоятельно.</w:t>
       </w:r>
     </w:p>
     <w:p>
@@ -3273,6 +3670,7 @@
         </w:rPr>
         <w:t xml:space="preserve">При заполнении массива связанности PAIRWISE, который представлен разреженной матрицей, воспользуйтесь функцией </w:t>
       </w:r>
+      <w:proofErr w:type="spellStart"/>
       <w:r>
         <w:rPr>
           <w:rFonts w:ascii="Verdana" w:eastAsia="Times New Roman" w:hAnsi="Verdana" w:cs="Times New Roman"/>
@@ -3284,6 +3682,7 @@
         </w:rPr>
         <w:t>pairwise</w:t>
       </w:r>
+      <w:proofErr w:type="spellEnd"/>
       <w:r>
         <w:rPr>
           <w:rFonts w:ascii="Verdana" w:eastAsia="Times New Roman" w:hAnsi="Verdana" w:cs="Times New Roman"/>
@@ -3317,16 +3716,55 @@
         </w:rPr>
         <w:t xml:space="preserve"> </w:t>
       </w:r>
-      <w:r>
-        <w:rPr>
-          <w:rFonts w:ascii="Verdana" w:eastAsia="Times New Roman" w:hAnsi="Verdana" w:cs="Times New Roman"/>
-          <w:i/>
-          <w:color w:val="2A2A2A"/>
-          <w:sz w:val="18"/>
-          <w:szCs w:val="18"/>
-          <w:lang w:eastAsia="ru-RU"/>
-        </w:rPr>
-        <w:t>sparse(rows,</w:t>
+      <w:proofErr w:type="spellStart"/>
+      <w:proofErr w:type="gramStart"/>
+      <w:r>
+        <w:rPr>
+          <w:rFonts w:ascii="Verdana" w:eastAsia="Times New Roman" w:hAnsi="Verdana" w:cs="Times New Roman"/>
+          <w:i/>
+          <w:color w:val="2A2A2A"/>
+          <w:sz w:val="18"/>
+          <w:szCs w:val="18"/>
+          <w:lang w:eastAsia="ru-RU"/>
+        </w:rPr>
+        <w:t>sparse</w:t>
+      </w:r>
+      <w:proofErr w:type="spellEnd"/>
+      <w:r>
+        <w:rPr>
+          <w:rFonts w:ascii="Verdana" w:eastAsia="Times New Roman" w:hAnsi="Verdana" w:cs="Times New Roman"/>
+          <w:i/>
+          <w:color w:val="2A2A2A"/>
+          <w:sz w:val="18"/>
+          <w:szCs w:val="18"/>
+          <w:lang w:eastAsia="ru-RU"/>
+        </w:rPr>
+        <w:t>(</w:t>
+      </w:r>
+      <w:proofErr w:type="spellStart"/>
+      <w:proofErr w:type="gramEnd"/>
+      <w:r>
+        <w:rPr>
+          <w:rFonts w:ascii="Verdana" w:eastAsia="Times New Roman" w:hAnsi="Verdana" w:cs="Times New Roman"/>
+          <w:i/>
+          <w:color w:val="2A2A2A"/>
+          <w:sz w:val="18"/>
+          <w:szCs w:val="18"/>
+          <w:lang w:eastAsia="ru-RU"/>
+        </w:rPr>
+        <w:t>rows</w:t>
+      </w:r>
+      <w:proofErr w:type="spellEnd"/>
+      <w:r>
+        <w:rPr>
+          <w:rFonts w:ascii="Verdana" w:eastAsia="Times New Roman" w:hAnsi="Verdana" w:cs="Times New Roman"/>
+          <w:i/>
+          <w:color w:val="2A2A2A"/>
+          <w:sz w:val="18"/>
+          <w:szCs w:val="18"/>
+          <w:lang w:eastAsia="ru-RU"/>
+        </w:rPr>
+        <w:t>,</w:t>
       </w:r>
       <w:r>
         <w:rPr>
@@ -3339,16 +3777,53 @@
         </w:rPr>
         <w:t xml:space="preserve"> </w:t>
       </w:r>
-      <w:r>
-        <w:rPr>
-          <w:rFonts w:ascii="Verdana" w:eastAsia="Times New Roman" w:hAnsi="Verdana" w:cs="Times New Roman"/>
-          <w:i/>
-          <w:color w:val="2A2A2A"/>
-          <w:sz w:val="18"/>
-          <w:szCs w:val="18"/>
-          <w:lang w:eastAsia="ru-RU"/>
-        </w:rPr>
-        <w:t>cols, vals)</w:t>
+      <w:proofErr w:type="spellStart"/>
+      <w:r>
+        <w:rPr>
+          <w:rFonts w:ascii="Verdana" w:eastAsia="Times New Roman" w:hAnsi="Verdana" w:cs="Times New Roman"/>
+          <w:i/>
+          <w:color w:val="2A2A2A"/>
+          <w:sz w:val="18"/>
+          <w:szCs w:val="18"/>
+          <w:lang w:eastAsia="ru-RU"/>
+        </w:rPr>
+        <w:t>cols</w:t>
+      </w:r>
+      <w:proofErr w:type="spellEnd"/>
+      <w:r>
+        <w:rPr>
+          <w:rFonts w:ascii="Verdana" w:eastAsia="Times New Roman" w:hAnsi="Verdana" w:cs="Times New Roman"/>
+          <w:i/>
+          <w:color w:val="2A2A2A"/>
+          <w:sz w:val="18"/>
+          <w:szCs w:val="18"/>
+          <w:lang w:eastAsia="ru-RU"/>
+        </w:rPr>
+        <w:t xml:space="preserve">, </w:t>
+      </w:r>
+      <w:proofErr w:type="spellStart"/>
+      <w:r>
+        <w:rPr>
+          <w:rFonts w:ascii="Verdana" w:eastAsia="Times New Roman" w:hAnsi="Verdana" w:cs="Times New Roman"/>
+          <w:i/>
+          <w:color w:val="2A2A2A"/>
+          <w:sz w:val="18"/>
+          <w:szCs w:val="18"/>
+          <w:lang w:eastAsia="ru-RU"/>
+        </w:rPr>
+        <w:t>vals</w:t>
+      </w:r>
+      <w:proofErr w:type="spellEnd"/>
+      <w:r>
+        <w:rPr>
+          <w:rFonts w:ascii="Verdana" w:eastAsia="Times New Roman" w:hAnsi="Verdana" w:cs="Times New Roman"/>
+          <w:i/>
+          <w:color w:val="2A2A2A"/>
+          <w:sz w:val="18"/>
+          <w:szCs w:val="18"/>
+          <w:lang w:eastAsia="ru-RU"/>
+        </w:rPr>
+        <w:t>)</w:t>
       </w:r>
       <w:r>
         <w:rPr>
@@ -3360,6 +3835,7 @@
         </w:rPr>
         <w:t xml:space="preserve">, которая создаёт разреженную матрицу с ненулевыми элементами в строках </w:t>
       </w:r>
+      <w:proofErr w:type="spellStart"/>
       <w:r>
         <w:rPr>
           <w:rFonts w:ascii="Verdana" w:eastAsia="Times New Roman" w:hAnsi="Verdana" w:cs="Times New Roman"/>
@@ -3371,6 +3847,7 @@
         </w:rPr>
         <w:t>rows</w:t>
       </w:r>
+      <w:proofErr w:type="spellEnd"/>
       <w:r>
         <w:rPr>
           <w:rFonts w:ascii="Verdana" w:eastAsia="Times New Roman" w:hAnsi="Verdana" w:cs="Times New Roman"/>
@@ -3381,6 +3858,7 @@
         </w:rPr>
         <w:t xml:space="preserve"> и столбцах </w:t>
       </w:r>
+      <w:proofErr w:type="spellStart"/>
       <w:r>
         <w:rPr>
           <w:rFonts w:ascii="Verdana" w:eastAsia="Times New Roman" w:hAnsi="Verdana" w:cs="Times New Roman"/>
@@ -3392,6 +3870,7 @@
         </w:rPr>
         <w:t>cols</w:t>
       </w:r>
+      <w:proofErr w:type="spellEnd"/>
       <w:r>
         <w:rPr>
           <w:rFonts w:ascii="Verdana" w:eastAsia="Times New Roman" w:hAnsi="Verdana" w:cs="Times New Roman"/>
@@ -3454,17 +3933,43 @@
         </w:rPr>
         <w:t xml:space="preserve">Добавить возможность задания с помощью мазков частей изображений, которые точно должны попадать в финальную панораму и применить эту технику к набору </w:t>
       </w:r>
-      <w:r>
-        <w:rPr>
-          <w:rFonts w:ascii="Verdana" w:eastAsia="Times New Roman" w:hAnsi="Verdana" w:cs="Times New Roman"/>
-          <w:i/>
-          <w:color w:val="2A2A2A"/>
-          <w:sz w:val="18"/>
-          <w:szCs w:val="18"/>
-          <w:lang w:eastAsia="ru-RU"/>
-        </w:rPr>
-        <w:t>family portrait</w:t>
-      </w:r>
+      <w:proofErr w:type="spellStart"/>
+      <w:r>
+        <w:rPr>
+          <w:rFonts w:ascii="Verdana" w:eastAsia="Times New Roman" w:hAnsi="Verdana" w:cs="Times New Roman"/>
+          <w:i/>
+          <w:color w:val="2A2A2A"/>
+          <w:sz w:val="18"/>
+          <w:szCs w:val="18"/>
+          <w:lang w:eastAsia="ru-RU"/>
+        </w:rPr>
+        <w:t>family</w:t>
+      </w:r>
+      <w:proofErr w:type="spellEnd"/>
+      <w:r>
+        <w:rPr>
+          <w:rFonts w:ascii="Verdana" w:eastAsia="Times New Roman" w:hAnsi="Verdana" w:cs="Times New Roman"/>
+          <w:i/>
+          <w:color w:val="2A2A2A"/>
+          <w:sz w:val="18"/>
+          <w:szCs w:val="18"/>
+          <w:lang w:eastAsia="ru-RU"/>
+        </w:rPr>
+        <w:t xml:space="preserve"> </w:t>
+      </w:r>
+      <w:proofErr w:type="spellStart"/>
+      <w:r>
+        <w:rPr>
+          <w:rFonts w:ascii="Verdana" w:eastAsia="Times New Roman" w:hAnsi="Verdana" w:cs="Times New Roman"/>
+          <w:i/>
+          <w:color w:val="2A2A2A"/>
+          <w:sz w:val="18"/>
+          <w:szCs w:val="18"/>
+          <w:lang w:eastAsia="ru-RU"/>
+        </w:rPr>
+        <w:t>portrait</w:t>
+      </w:r>
+      <w:proofErr w:type="spellEnd"/>
       <w:r>
         <w:rPr>
           <w:rFonts w:ascii="Verdana" w:eastAsia="Times New Roman" w:hAnsi="Verdana" w:cs="Times New Roman"/>
@@ -3637,6 +4142,7 @@
         </w:rPr>
         <w:t xml:space="preserve">Архив должен содержать код и файл </w:t>
       </w:r>
+      <w:proofErr w:type="spellStart"/>
       <w:r>
         <w:rPr>
           <w:rFonts w:ascii="Verdana" w:eastAsia="Times New Roman" w:hAnsi="Verdana" w:cs="Times New Roman"/>
@@ -3648,6 +4154,7 @@
         </w:rPr>
         <w:t>readme</w:t>
       </w:r>
+      <w:proofErr w:type="spellEnd"/>
       <w:r>
         <w:rPr>
           <w:rFonts w:ascii="Verdana" w:eastAsia="Times New Roman" w:hAnsi="Verdana" w:cs="Times New Roman"/>
@@ -3908,17 +4415,43 @@
         </w:rPr>
         <w:t xml:space="preserve">Склеенная панорама для набора </w:t>
       </w:r>
-      <w:r>
-        <w:rPr>
-          <w:rFonts w:ascii="Verdana" w:eastAsia="Times New Roman" w:hAnsi="Verdana" w:cs="Times New Roman"/>
-          <w:i/>
-          <w:color w:val="2A2A2A"/>
-          <w:sz w:val="18"/>
-          <w:szCs w:val="18"/>
-          <w:lang w:eastAsia="ru-RU"/>
-        </w:rPr>
-        <w:t>panoramic stitching</w:t>
-      </w:r>
+      <w:proofErr w:type="spellStart"/>
+      <w:r>
+        <w:rPr>
+          <w:rFonts w:ascii="Verdana" w:eastAsia="Times New Roman" w:hAnsi="Verdana" w:cs="Times New Roman"/>
+          <w:i/>
+          <w:color w:val="2A2A2A"/>
+          <w:sz w:val="18"/>
+          <w:szCs w:val="18"/>
+          <w:lang w:eastAsia="ru-RU"/>
+        </w:rPr>
+        <w:t>panoramic</w:t>
+      </w:r>
+      <w:proofErr w:type="spellEnd"/>
+      <w:r>
+        <w:rPr>
+          <w:rFonts w:ascii="Verdana" w:eastAsia="Times New Roman" w:hAnsi="Verdana" w:cs="Times New Roman"/>
+          <w:i/>
+          <w:color w:val="2A2A2A"/>
+          <w:sz w:val="18"/>
+          <w:szCs w:val="18"/>
+          <w:lang w:eastAsia="ru-RU"/>
+        </w:rPr>
+        <w:t xml:space="preserve"> </w:t>
+      </w:r>
+      <w:proofErr w:type="spellStart"/>
+      <w:r>
+        <w:rPr>
+          <w:rFonts w:ascii="Verdana" w:eastAsia="Times New Roman" w:hAnsi="Verdana" w:cs="Times New Roman"/>
+          <w:i/>
+          <w:color w:val="2A2A2A"/>
+          <w:sz w:val="18"/>
+          <w:szCs w:val="18"/>
+          <w:lang w:eastAsia="ru-RU"/>
+        </w:rPr>
+        <w:t>stitching</w:t>
+      </w:r>
+      <w:proofErr w:type="spellEnd"/>
       <w:r>
         <w:rPr>
           <w:rFonts w:ascii="Verdana" w:eastAsia="Times New Roman" w:hAnsi="Verdana" w:cs="Times New Roman"/>
@@ -4035,17 +4568,43 @@
         </w:rPr>
         <w:t xml:space="preserve">Склеенная панорама для набора </w:t>
       </w:r>
-      <w:r>
-        <w:rPr>
-          <w:rFonts w:ascii="Verdana" w:eastAsia="Times New Roman" w:hAnsi="Verdana" w:cs="Times New Roman"/>
-          <w:i/>
-          <w:color w:val="2A2A2A"/>
-          <w:sz w:val="18"/>
-          <w:szCs w:val="18"/>
-          <w:lang w:eastAsia="ru-RU"/>
-        </w:rPr>
-        <w:t>family portrait</w:t>
-      </w:r>
+      <w:proofErr w:type="spellStart"/>
+      <w:r>
+        <w:rPr>
+          <w:rFonts w:ascii="Verdana" w:eastAsia="Times New Roman" w:hAnsi="Verdana" w:cs="Times New Roman"/>
+          <w:i/>
+          <w:color w:val="2A2A2A"/>
+          <w:sz w:val="18"/>
+          <w:szCs w:val="18"/>
+          <w:lang w:eastAsia="ru-RU"/>
+        </w:rPr>
+        <w:t>family</w:t>
+      </w:r>
+      <w:proofErr w:type="spellEnd"/>
+      <w:r>
+        <w:rPr>
+          <w:rFonts w:ascii="Verdana" w:eastAsia="Times New Roman" w:hAnsi="Verdana" w:cs="Times New Roman"/>
+          <w:i/>
+          <w:color w:val="2A2A2A"/>
+          <w:sz w:val="18"/>
+          <w:szCs w:val="18"/>
+          <w:lang w:eastAsia="ru-RU"/>
+        </w:rPr>
+        <w:t xml:space="preserve"> </w:t>
+      </w:r>
+      <w:proofErr w:type="spellStart"/>
+      <w:r>
+        <w:rPr>
+          <w:rFonts w:ascii="Verdana" w:eastAsia="Times New Roman" w:hAnsi="Verdana" w:cs="Times New Roman"/>
+          <w:i/>
+          <w:color w:val="2A2A2A"/>
+          <w:sz w:val="18"/>
+          <w:szCs w:val="18"/>
+          <w:lang w:eastAsia="ru-RU"/>
+        </w:rPr>
+        <w:t>portrait</w:t>
+      </w:r>
+      <w:proofErr w:type="spellEnd"/>
       <w:r>
         <w:rPr>
           <w:rFonts w:ascii="Verdana" w:eastAsia="Times New Roman" w:hAnsi="Verdana" w:cs="Times New Roman"/>
@@ -4102,6 +4661,7 @@
         </w:rPr>
       </w:pPr>
       <w:hyperlink r:id="rId8" w:history="1">
+        <w:proofErr w:type="spellStart"/>
         <w:r>
           <w:rPr>
             <w:rFonts w:ascii="Verdana" w:eastAsia="Times New Roman" w:hAnsi="Verdana" w:cs="Times New Roman"/>
@@ -4112,27 +4672,9 @@
             <w:szCs w:val="18"/>
             <w:lang w:eastAsia="ru-RU"/>
           </w:rPr>
-          <w:t>Image Mosaic</w:t>
+          <w:t>Image</w:t>
         </w:r>
-      </w:hyperlink>
-    </w:p>
-    <w:p>
-      <w:pPr>
-        <w:numPr>
-          <w:ilvl w:val="0"/>
-          <w:numId w:val="7"/>
-        </w:numPr>
-        <w:spacing w:before="100" w:beforeAutospacing="1" w:after="100" w:afterAutospacing="1" w:line="249" w:lineRule="atLeast"/>
-        <w:jc w:val="both"/>
-        <w:rPr>
-          <w:rFonts w:ascii="Verdana" w:eastAsia="Times New Roman" w:hAnsi="Verdana" w:cs="Times New Roman"/>
-          <w:color w:val="2A2A2A"/>
-          <w:sz w:val="18"/>
-          <w:szCs w:val="18"/>
-          <w:lang w:eastAsia="ru-RU"/>
-        </w:rPr>
-      </w:pPr>
-      <w:hyperlink r:id="rId9" w:history="1">
+        <w:proofErr w:type="spellEnd"/>
         <w:r>
           <w:rPr>
             <w:rFonts w:ascii="Verdana" w:eastAsia="Times New Roman" w:hAnsi="Verdana" w:cs="Times New Roman"/>
@@ -4143,8 +4685,22 @@
             <w:szCs w:val="18"/>
             <w:lang w:eastAsia="ru-RU"/>
           </w:rPr>
-          <w:t>Interactive Digital Photomontage</w:t>
+          <w:t xml:space="preserve"> </w:t>
         </w:r>
+        <w:proofErr w:type="spellStart"/>
+        <w:r>
+          <w:rPr>
+            <w:rFonts w:ascii="Verdana" w:eastAsia="Times New Roman" w:hAnsi="Verdana" w:cs="Times New Roman"/>
+            <w:b/>
+            <w:bCs/>
+            <w:color w:val="505050"/>
+            <w:sz w:val="18"/>
+            <w:szCs w:val="18"/>
+            <w:lang w:eastAsia="ru-RU"/>
+          </w:rPr>
+          <w:t>Mosaic</w:t>
+        </w:r>
+        <w:proofErr w:type="spellEnd"/>
       </w:hyperlink>
     </w:p>
     <w:p>
@@ -4157,6 +4713,91 @@
         <w:jc w:val="both"/>
         <w:rPr>
           <w:rFonts w:ascii="Verdana" w:eastAsia="Times New Roman" w:hAnsi="Verdana" w:cs="Times New Roman"/>
+          <w:color w:val="2A2A2A"/>
+          <w:sz w:val="18"/>
+          <w:szCs w:val="18"/>
+          <w:lang w:eastAsia="ru-RU"/>
+        </w:rPr>
+      </w:pPr>
+      <w:hyperlink r:id="rId9" w:history="1">
+        <w:proofErr w:type="spellStart"/>
+        <w:r>
+          <w:rPr>
+            <w:rFonts w:ascii="Verdana" w:eastAsia="Times New Roman" w:hAnsi="Verdana" w:cs="Times New Roman"/>
+            <w:b/>
+            <w:bCs/>
+            <w:color w:val="505050"/>
+            <w:sz w:val="18"/>
+            <w:szCs w:val="18"/>
+            <w:lang w:eastAsia="ru-RU"/>
+          </w:rPr>
+          <w:t>Interactive</w:t>
+        </w:r>
+        <w:proofErr w:type="spellEnd"/>
+        <w:r>
+          <w:rPr>
+            <w:rFonts w:ascii="Verdana" w:eastAsia="Times New Roman" w:hAnsi="Verdana" w:cs="Times New Roman"/>
+            <w:b/>
+            <w:bCs/>
+            <w:color w:val="505050"/>
+            <w:sz w:val="18"/>
+            <w:szCs w:val="18"/>
+            <w:lang w:eastAsia="ru-RU"/>
+          </w:rPr>
+          <w:t xml:space="preserve"> </w:t>
+        </w:r>
+        <w:proofErr w:type="spellStart"/>
+        <w:r>
+          <w:rPr>
+            <w:rFonts w:ascii="Verdana" w:eastAsia="Times New Roman" w:hAnsi="Verdana" w:cs="Times New Roman"/>
+            <w:b/>
+            <w:bCs/>
+            <w:color w:val="505050"/>
+            <w:sz w:val="18"/>
+            <w:szCs w:val="18"/>
+            <w:lang w:eastAsia="ru-RU"/>
+          </w:rPr>
+          <w:t>Digital</w:t>
+        </w:r>
+        <w:proofErr w:type="spellEnd"/>
+        <w:r>
+          <w:rPr>
+            <w:rFonts w:ascii="Verdana" w:eastAsia="Times New Roman" w:hAnsi="Verdana" w:cs="Times New Roman"/>
+            <w:b/>
+            <w:bCs/>
+            <w:color w:val="505050"/>
+            <w:sz w:val="18"/>
+            <w:szCs w:val="18"/>
+            <w:lang w:eastAsia="ru-RU"/>
+          </w:rPr>
+          <w:t xml:space="preserve"> </w:t>
+        </w:r>
+        <w:proofErr w:type="spellStart"/>
+        <w:r>
+          <w:rPr>
+            <w:rFonts w:ascii="Verdana" w:eastAsia="Times New Roman" w:hAnsi="Verdana" w:cs="Times New Roman"/>
+            <w:b/>
+            <w:bCs/>
+            <w:color w:val="505050"/>
+            <w:sz w:val="18"/>
+            <w:szCs w:val="18"/>
+            <w:lang w:eastAsia="ru-RU"/>
+          </w:rPr>
+          <w:t>Photomontage</w:t>
+        </w:r>
+        <w:proofErr w:type="spellEnd"/>
+      </w:hyperlink>
+    </w:p>
+    <w:p>
+      <w:pPr>
+        <w:numPr>
+          <w:ilvl w:val="0"/>
+          <w:numId w:val="7"/>
+        </w:numPr>
+        <w:spacing w:before="100" w:beforeAutospacing="1" w:after="100" w:afterAutospacing="1" w:line="249" w:lineRule="atLeast"/>
+        <w:jc w:val="both"/>
+        <w:rPr>
+          <w:rFonts w:ascii="Verdana" w:eastAsia="Times New Roman" w:hAnsi="Verdana" w:cs="Times New Roman"/>
           <w:b/>
           <w:color w:val="505050"/>
           <w:sz w:val="18"/>
@@ -4167,7 +4808,7 @@
       <w:hyperlink r:id="rId10" w:history="1">
         <w:r>
           <w:rPr>
-            <w:rStyle w:val="Hyperlink"/>
+            <w:rStyle w:val="a4"/>
             <w:rFonts w:ascii="Verdana" w:hAnsi="Verdana" w:cs="Arial"/>
             <w:b/>
             <w:color w:val="505050"/>
@@ -4176,11 +4817,67 @@
             <w:shd w:val="clear" w:color="auto" w:fill="FFFFFF"/>
             <w:lang w:val="en-US"/>
           </w:rPr>
-          <w:t xml:space="preserve">Burt P. J., Adelson E. H. A multiresolution spline with application to image mosaics //ACM Transactions on Graphics (TOG). – 1983. – </w:t>
+          <w:t xml:space="preserve">Burt P. J., </w:t>
+        </w:r>
+        <w:proofErr w:type="spellStart"/>
+        <w:r>
+          <w:rPr>
+            <w:rStyle w:val="a4"/>
+            <w:rFonts w:ascii="Verdana" w:hAnsi="Verdana" w:cs="Arial"/>
+            <w:b/>
+            <w:color w:val="505050"/>
+            <w:sz w:val="18"/>
+            <w:szCs w:val="18"/>
+            <w:shd w:val="clear" w:color="auto" w:fill="FFFFFF"/>
+            <w:lang w:val="en-US"/>
+          </w:rPr>
+          <w:t>Adelson</w:t>
+        </w:r>
+        <w:proofErr w:type="spellEnd"/>
+        <w:r>
+          <w:rPr>
+            <w:rStyle w:val="a4"/>
+            <w:rFonts w:ascii="Verdana" w:hAnsi="Verdana" w:cs="Arial"/>
+            <w:b/>
+            <w:color w:val="505050"/>
+            <w:sz w:val="18"/>
+            <w:szCs w:val="18"/>
+            <w:shd w:val="clear" w:color="auto" w:fill="FFFFFF"/>
+            <w:lang w:val="en-US"/>
+          </w:rPr>
+          <w:t xml:space="preserve"> E. H. A </w:t>
+        </w:r>
+        <w:proofErr w:type="spellStart"/>
+        <w:r>
+          <w:rPr>
+            <w:rStyle w:val="a4"/>
+            <w:rFonts w:ascii="Verdana" w:hAnsi="Verdana" w:cs="Arial"/>
+            <w:b/>
+            <w:color w:val="505050"/>
+            <w:sz w:val="18"/>
+            <w:szCs w:val="18"/>
+            <w:shd w:val="clear" w:color="auto" w:fill="FFFFFF"/>
+            <w:lang w:val="en-US"/>
+          </w:rPr>
+          <w:t>multiresolution</w:t>
+        </w:r>
+        <w:proofErr w:type="spellEnd"/>
+        <w:r>
+          <w:rPr>
+            <w:rStyle w:val="a4"/>
+            <w:rFonts w:ascii="Verdana" w:hAnsi="Verdana" w:cs="Arial"/>
+            <w:b/>
+            <w:color w:val="505050"/>
+            <w:sz w:val="18"/>
+            <w:szCs w:val="18"/>
+            <w:shd w:val="clear" w:color="auto" w:fill="FFFFFF"/>
+            <w:lang w:val="en-US"/>
+          </w:rPr>
+          <w:t xml:space="preserve"> spline with application to image mosaics //ACM Transactions on Graphics (TOG). – 1983. – </w:t>
         </w:r>
         <w:r>
           <w:rPr>
-            <w:rStyle w:val="Hyperlink"/>
+            <w:rStyle w:val="a4"/>
             <w:rFonts w:ascii="Verdana" w:hAnsi="Verdana" w:cs="Arial"/>
             <w:b/>
             <w:color w:val="505050"/>
@@ -4192,7 +4889,7 @@
         </w:r>
         <w:r>
           <w:rPr>
-            <w:rStyle w:val="Hyperlink"/>
+            <w:rStyle w:val="a4"/>
             <w:rFonts w:ascii="Verdana" w:hAnsi="Verdana" w:cs="Arial"/>
             <w:b/>
             <w:color w:val="505050"/>
@@ -4205,7 +4902,7 @@
         </w:r>
         <w:r>
           <w:rPr>
-            <w:rStyle w:val="Hyperlink"/>
+            <w:rStyle w:val="a4"/>
             <w:rFonts w:ascii="Verdana" w:hAnsi="Verdana" w:cs="Arial"/>
             <w:b/>
             <w:color w:val="505050"/>
@@ -4394,6 +5091,7 @@
         </w:rPr>
         <w:t xml:space="preserve">Модифицированный вариант </w:t>
       </w:r>
+      <w:proofErr w:type="spellStart"/>
       <w:r>
         <w:rPr>
           <w:rFonts w:ascii="Verdana" w:eastAsia="Times New Roman" w:hAnsi="Verdana" w:cs="Times New Roman"/>
@@ -4405,6 +5103,7 @@
         </w:rPr>
         <w:t>GCMex</w:t>
       </w:r>
+      <w:proofErr w:type="spellEnd"/>
       <w:r>
         <w:rPr>
           <w:rFonts w:ascii="Verdana" w:eastAsia="Times New Roman" w:hAnsi="Verdana" w:cs="Times New Roman"/>
@@ -6028,14 +6727,14 @@
     <w:lsdException w:name="List Table 6 Colorful Accent 6" w:uiPriority="51"/>
     <w:lsdException w:name="List Table 7 Colorful Accent 6" w:uiPriority="52"/>
   </w:latentStyles>
-  <w:style w:type="paragraph" w:default="1" w:styleId="Normal">
+  <w:style w:type="paragraph" w:default="1" w:styleId="a">
     <w:name w:val="Normal"/>
     <w:qFormat/>
   </w:style>
-  <w:style w:type="paragraph" w:styleId="Heading1">
+  <w:style w:type="paragraph" w:styleId="1">
     <w:name w:val="heading 1"/>
-    <w:basedOn w:val="Normal"/>
-    <w:link w:val="Heading1Char"/>
+    <w:basedOn w:val="a"/>
+    <w:link w:val="10"/>
     <w:uiPriority w:val="9"/>
     <w:qFormat/>
     <w:rsid w:val="005D5FAE"/>
@@ -6053,10 +6752,10 @@
       <w:lang w:eastAsia="ru-RU"/>
     </w:rPr>
   </w:style>
-  <w:style w:type="paragraph" w:styleId="Heading2">
+  <w:style w:type="paragraph" w:styleId="2">
     <w:name w:val="heading 2"/>
-    <w:basedOn w:val="Normal"/>
-    <w:link w:val="Heading2Char"/>
+    <w:basedOn w:val="a"/>
+    <w:link w:val="20"/>
     <w:uiPriority w:val="9"/>
     <w:qFormat/>
     <w:rsid w:val="005D5FAE"/>
@@ -6073,13 +6772,13 @@
       <w:lang w:eastAsia="ru-RU"/>
     </w:rPr>
   </w:style>
-  <w:style w:type="character" w:default="1" w:styleId="DefaultParagraphFont">
+  <w:style w:type="character" w:default="1" w:styleId="a0">
     <w:name w:val="Default Paragraph Font"/>
     <w:uiPriority w:val="1"/>
     <w:semiHidden/>
     <w:unhideWhenUsed/>
   </w:style>
-  <w:style w:type="table" w:default="1" w:styleId="TableNormal">
+  <w:style w:type="table" w:default="1" w:styleId="a1">
     <w:name w:val="Normal Table"/>
     <w:uiPriority w:val="99"/>
     <w:semiHidden/>
@@ -6094,16 +6793,16 @@
       </w:tblCellMar>
     </w:tblPr>
   </w:style>
-  <w:style w:type="numbering" w:default="1" w:styleId="NoList">
+  <w:style w:type="numbering" w:default="1" w:styleId="a2">
     <w:name w:val="No List"/>
     <w:uiPriority w:val="99"/>
     <w:semiHidden/>
     <w:unhideWhenUsed/>
   </w:style>
-  <w:style w:type="character" w:customStyle="1" w:styleId="Heading1Char">
-    <w:name w:val="Heading 1 Char"/>
-    <w:basedOn w:val="DefaultParagraphFont"/>
-    <w:link w:val="Heading1"/>
+  <w:style w:type="character" w:customStyle="1" w:styleId="10">
+    <w:name w:val="Заголовок 1 Знак"/>
+    <w:basedOn w:val="a0"/>
+    <w:link w:val="1"/>
     <w:uiPriority w:val="9"/>
     <w:rsid w:val="005D5FAE"/>
     <w:rPr>
@@ -6116,10 +6815,10 @@
       <w:lang w:eastAsia="ru-RU"/>
     </w:rPr>
   </w:style>
-  <w:style w:type="character" w:customStyle="1" w:styleId="Heading2Char">
-    <w:name w:val="Heading 2 Char"/>
-    <w:basedOn w:val="DefaultParagraphFont"/>
-    <w:link w:val="Heading2"/>
+  <w:style w:type="character" w:customStyle="1" w:styleId="20">
+    <w:name w:val="Заголовок 2 Знак"/>
+    <w:basedOn w:val="a0"/>
+    <w:link w:val="2"/>
     <w:uiPriority w:val="9"/>
     <w:rsid w:val="005D5FAE"/>
     <w:rPr>
@@ -6131,9 +6830,9 @@
       <w:lang w:eastAsia="ru-RU"/>
     </w:rPr>
   </w:style>
-  <w:style w:type="paragraph" w:styleId="NormalWeb">
+  <w:style w:type="paragraph" w:styleId="a3">
     <w:name w:val="Normal (Web)"/>
-    <w:basedOn w:val="Normal"/>
+    <w:basedOn w:val="a"/>
     <w:uiPriority w:val="99"/>
     <w:semiHidden/>
     <w:unhideWhenUsed/>
@@ -6150,12 +6849,12 @@
   </w:style>
   <w:style w:type="character" w:customStyle="1" w:styleId="apple-converted-space">
     <w:name w:val="apple-converted-space"/>
-    <w:basedOn w:val="DefaultParagraphFont"/>
+    <w:basedOn w:val="a0"/>
     <w:rsid w:val="005D5FAE"/>
   </w:style>
-  <w:style w:type="character" w:styleId="Hyperlink">
+  <w:style w:type="character" w:styleId="a4">
     <w:name w:val="Hyperlink"/>
-    <w:basedOn w:val="DefaultParagraphFont"/>
+    <w:basedOn w:val="a0"/>
     <w:uiPriority w:val="99"/>
     <w:unhideWhenUsed/>
     <w:rsid w:val="005D5FAE"/>
@@ -6164,9 +6863,9 @@
       <w:u w:val="single"/>
     </w:rPr>
   </w:style>
-  <w:style w:type="character" w:styleId="PlaceholderText">
+  <w:style w:type="character" w:styleId="a5">
     <w:name w:val="Placeholder Text"/>
-    <w:basedOn w:val="DefaultParagraphFont"/>
+    <w:basedOn w:val="a0"/>
     <w:uiPriority w:val="99"/>
     <w:semiHidden/>
     <w:rsid w:val="005D5FAE"/>
@@ -6174,10 +6873,10 @@
       <w:color w:val="808080"/>
     </w:rPr>
   </w:style>
-  <w:style w:type="paragraph" w:styleId="BalloonText">
+  <w:style w:type="paragraph" w:styleId="a6">
     <w:name w:val="Balloon Text"/>
-    <w:basedOn w:val="Normal"/>
-    <w:link w:val="BalloonTextChar"/>
+    <w:basedOn w:val="a"/>
+    <w:link w:val="a7"/>
     <w:uiPriority w:val="99"/>
     <w:semiHidden/>
     <w:unhideWhenUsed/>
@@ -6191,10 +6890,10 @@
       <w:szCs w:val="16"/>
     </w:rPr>
   </w:style>
-  <w:style w:type="character" w:customStyle="1" w:styleId="BalloonTextChar">
-    <w:name w:val="Balloon Text Char"/>
-    <w:basedOn w:val="DefaultParagraphFont"/>
-    <w:link w:val="BalloonText"/>
+  <w:style w:type="character" w:customStyle="1" w:styleId="a7">
+    <w:name w:val="Текст выноски Знак"/>
+    <w:basedOn w:val="a0"/>
+    <w:link w:val="a6"/>
     <w:uiPriority w:val="99"/>
     <w:semiHidden/>
     <w:rsid w:val="00F0677D"/>
@@ -6473,7 +7172,7 @@
 </file>
 
 <file path=customXml/itemProps1.xml><?xml version="1.0" encoding="utf-8"?>
-<ds:datastoreItem xmlns:ds="http://schemas.openxmlformats.org/officeDocument/2006/customXml" ds:itemID="{A5F6DFE9-19EF-4EDA-A40C-210EDC4E8312}">
+<ds:datastoreItem xmlns:ds="http://schemas.openxmlformats.org/officeDocument/2006/customXml" ds:itemID="{7DA13757-A8AA-4C17-9E20-121C3711D504}">
   <ds:schemaRefs>
     <ds:schemaRef ds:uri="http://schemas.openxmlformats.org/officeDocument/2006/bibliography"/>
   </ds:schemaRefs>

</xml_diff>